<commit_message>
repo and deloyed link added to readme, along with initial drawing
</commit_message>
<xml_diff>
--- a/public/documents/Project Worksheet Super Hip.docx
+++ b/public/documents/Project Worksheet Super Hip.docx
@@ -736,11 +736,9 @@
       <w:r>
         <w:t xml:space="preserve">When </w:t>
       </w:r>
-      <w:proofErr w:type="gramStart"/>
-      <w:r>
-        <w:t>necessary</w:t>
-      </w:r>
-      <w:proofErr w:type="gramEnd"/>
+      <w:r>
+        <w:t>necessary,</w:t>
+      </w:r>
       <w:r>
         <w:t xml:space="preserve"> video meetings will be held, this will be fore large integrations such as launching the application, or preparing for MVP presentation, day to day communication is facilitated via Slack Chat. </w:t>
       </w:r>
@@ -783,11 +781,9 @@
       <w:r>
         <w:t xml:space="preserve"> board </w:t>
       </w:r>
-      <w:proofErr w:type="gramStart"/>
-      <w:r>
-        <w:t>function</w:t>
-      </w:r>
-      <w:proofErr w:type="gramEnd"/>
+      <w:r>
+        <w:t>function.</w:t>
+      </w:r>
       <w:r>
         <w:t xml:space="preserve"> </w:t>
       </w:r>
@@ -814,21 +810,11 @@
         </w:numPr>
       </w:pPr>
       <w:r>
-        <w:t xml:space="preserve">Life </w:t>
-      </w:r>
-      <w:proofErr w:type="gramStart"/>
-      <w:r>
-        <w:t>can</w:t>
-      </w:r>
-      <w:proofErr w:type="gramEnd"/>
-      <w:r>
-        <w:t xml:space="preserve"> get in the way, if its communicated that there is a chance someone may not be able to meet a deadline, a conversation will be had to see if someone else within the group will be able to assist in driving home completion. If that is not possible then a readjustment in final product / MVP expectations may be </w:t>
-      </w:r>
-      <w:proofErr w:type="spellStart"/>
-      <w:r>
-        <w:t>disscuessed</w:t>
-      </w:r>
-      <w:proofErr w:type="spellEnd"/>
+        <w:t xml:space="preserve">Life can get in the way, if its communicated that there is a chance someone may not be able to meet a deadline, a conversation will be had to see if someone else within the group will be able to assist in driving home completion. If that is not possible then a readjustment in final product / MVP expectations may be </w:t>
+      </w:r>
+      <w:r>
+        <w:t>discussed</w:t>
+      </w:r>
       <w:r>
         <w:t>.</w:t>
       </w:r>
@@ -916,19 +902,8 @@
         <w:t>Syed:</w:t>
       </w:r>
       <w:r>
-        <w:t xml:space="preserve"> </w:t>
-      </w:r>
-      <w:r>
-        <w:t>I like for feedback to be frequent and collaborative. With the chance for everyone involved to have input and their own suggestions.</w:t>
-      </w:r>
-      <w:r>
-        <w:t xml:space="preserve"> I also appreciate clear direction on how to improve what we’ve </w:t>
-      </w:r>
-      <w:proofErr w:type="gramStart"/>
-      <w:r>
-        <w:t>done</w:t>
-      </w:r>
-      <w:proofErr w:type="gramEnd"/>
+        <w:t xml:space="preserve"> I like for feedback to be frequent and collaborative. With the chance for everyone involved to have input and their own suggestions. I also appreciate clear direction on how to improve what we’ve done</w:t>
+      </w:r>
     </w:p>
     <w:p>
       <w:pPr>
@@ -1015,15 +990,7 @@
         </w:numPr>
       </w:pPr>
       <w:r>
-        <w:t xml:space="preserve">Use of additional packages (@cloudinary, what auth to </w:t>
-      </w:r>
-      <w:proofErr w:type="gramStart"/>
-      <w:r>
-        <w:t>you ,</w:t>
-      </w:r>
-      <w:proofErr w:type="gramEnd"/>
-      <w:r>
-        <w:t xml:space="preserve"> express sessions) </w:t>
+        <w:t xml:space="preserve">Use of additional packages (@cloudinary, what auth to you , express sessions) </w:t>
       </w:r>
     </w:p>
     <w:p/>
@@ -1082,11 +1049,9 @@
       <w:r>
         <w:t xml:space="preserve">The audience of this application is </w:t>
       </w:r>
-      <w:proofErr w:type="gramStart"/>
-      <w:r>
-        <w:t>restaurant ,</w:t>
-      </w:r>
-      <w:proofErr w:type="gramEnd"/>
+      <w:r>
+        <w:t>restaurant,</w:t>
+      </w:r>
       <w:r>
         <w:t xml:space="preserve"> franchise owners who need a robust Content Management System to be able to keep their menus current and up to date, across individual to multiple stores. </w:t>
       </w:r>
@@ -1107,11 +1072,9 @@
       <w:r>
         <w:t xml:space="preserve"> application is not customer facing, this is business focused. </w:t>
       </w:r>
-      <w:proofErr w:type="gramStart"/>
-      <w:r>
-        <w:t>This apps goals</w:t>
-      </w:r>
-      <w:proofErr w:type="gramEnd"/>
+      <w:r>
+        <w:t>This application’s goal</w:t>
+      </w:r>
       <w:r>
         <w:t xml:space="preserve"> is meant to </w:t>
       </w:r>
@@ -1152,11 +1115,9 @@
       <w:r>
         <w:t xml:space="preserve"> This is a </w:t>
       </w:r>
-      <w:proofErr w:type="gramStart"/>
-      <w:r>
-        <w:t>user based</w:t>
-      </w:r>
-      <w:proofErr w:type="gramEnd"/>
+      <w:r>
+        <w:t>user-based</w:t>
+      </w:r>
       <w:r>
         <w:t xml:space="preserve"> system, in order to use this app you must be an existing user or sign up. Once authenticated app is controlled thru a dashboard which options allowing user to use the functions laid out prior.</w:t>
       </w:r>
@@ -1233,13 +1194,8 @@
       </w:r>
       <w:proofErr w:type="spellEnd"/>
       <w:r>
-        <w:t xml:space="preserve"> </w:t>
-      </w:r>
-      <w:proofErr w:type="gramStart"/>
-      <w:r>
-        <w:t>database</w:t>
-      </w:r>
-      <w:proofErr w:type="gramEnd"/>
+        <w:t xml:space="preserve"> database</w:t>
+      </w:r>
     </w:p>
     <w:p>
       <w:pPr>
@@ -1252,15 +1208,7 @@
         <w:t>CSS Framework</w:t>
       </w:r>
       <w:r>
-        <w:t>: We utilized bootstrap. @</w:t>
-      </w:r>
-      <w:proofErr w:type="gramStart"/>
-      <w:r>
-        <w:t>cloudinary</w:t>
-      </w:r>
-      <w:proofErr w:type="gramEnd"/>
-      <w:r>
-        <w:t xml:space="preserve"> and regular CSS to style the site. </w:t>
+        <w:t xml:space="preserve">: We utilized bootstrap. @cloudinary and regular CSS to style the site. </w:t>
       </w:r>
     </w:p>
     <w:p>
@@ -1315,12 +1263,10 @@
         <w:t xml:space="preserve">    connect-session-</w:t>
       </w:r>
       <w:proofErr w:type="spellStart"/>
-      <w:proofErr w:type="gramStart"/>
       <w:r>
         <w:t>sequelize</w:t>
       </w:r>
       <w:proofErr w:type="spellEnd"/>
-      <w:proofErr w:type="gramEnd"/>
     </w:p>
     <w:p>
       <w:pPr>
@@ -1348,26 +1294,16 @@
         <w:ind w:left="720"/>
       </w:pPr>
       <w:r>
-        <w:t xml:space="preserve">    </w:t>
-      </w:r>
-      <w:proofErr w:type="gramStart"/>
-      <w:r>
-        <w:t>express-handlebars</w:t>
-      </w:r>
-      <w:proofErr w:type="gramEnd"/>
+        <w:t xml:space="preserve">    express-handlebars</w:t>
+      </w:r>
     </w:p>
     <w:p>
       <w:pPr>
         <w:ind w:left="720"/>
       </w:pPr>
       <w:r>
-        <w:t xml:space="preserve">    </w:t>
-      </w:r>
-      <w:proofErr w:type="gramStart"/>
-      <w:r>
-        <w:t>express-session</w:t>
-      </w:r>
-      <w:proofErr w:type="gramEnd"/>
+        <w:t xml:space="preserve">    express-session</w:t>
+      </w:r>
     </w:p>
     <w:p>
       <w:pPr>
@@ -1949,15 +1885,7 @@
               <w:t>PowerPoint</w:t>
             </w:r>
             <w:r>
-              <w:t xml:space="preserve"> </w:t>
-            </w:r>
-            <w:proofErr w:type="gramStart"/>
-            <w:r>
-              <w:t>completed,</w:t>
-            </w:r>
-            <w:proofErr w:type="gramEnd"/>
-            <w:r>
-              <w:t xml:space="preserve"> presentation presented </w:t>
+              <w:t xml:space="preserve"> completed, presentation presented </w:t>
             </w:r>
           </w:p>
         </w:tc>
@@ -2037,15 +1965,7 @@
             </w:r>
             <w:proofErr w:type="spellEnd"/>
             <w:r>
-              <w:t xml:space="preserve">, finish required </w:t>
-            </w:r>
-            <w:proofErr w:type="gramStart"/>
-            <w:r>
-              <w:t>paper work</w:t>
-            </w:r>
-            <w:proofErr w:type="gramEnd"/>
-            <w:r>
-              <w:t xml:space="preserve">. </w:t>
+              <w:t xml:space="preserve">, finish required paper work. </w:t>
             </w:r>
           </w:p>
         </w:tc>
@@ -2056,6 +1976,15 @@
     <w:p>
       <w:bookmarkStart w:id="7" w:name="_y52bueqiytjd" w:colFirst="0" w:colLast="0"/>
       <w:bookmarkEnd w:id="7"/>
+      <w:r>
+        <w:t xml:space="preserve">Super-Hip initial function diagram </w:t>
+      </w:r>
+      <w:r>
+        <w:br/>
+      </w:r>
+      <w:r>
+        <w:t>https://github.com/fraudwheeldrive/Hmbrgr-Hlpr/blob/develop/public/images/super-hip-design.png</w:t>
+      </w:r>
     </w:p>
     <w:sectPr>
       <w:pgSz w:w="12240" w:h="15840"/>

</xml_diff>